<commit_message>
update slide & report
</commit_message>
<xml_diff>
--- a/Group 7.1 - Report.docx
+++ b/Group 7.1 - Report.docx
@@ -704,7 +704,7 @@
         </w:rPr>
         <w:br w:type="page"/>
       </w:r>
-      <w:bookmarkStart w:id="0" w:name="_Toc59801956"/>
+      <w:bookmarkStart w:id="0" w:name="_Toc59829666"/>
       <w:r>
         <w:rPr>
           <w:noProof/>
@@ -748,7 +748,7 @@
         </w:rPr>
         <w:fldChar w:fldCharType="separate"/>
       </w:r>
-      <w:hyperlink w:anchor="_Toc59801956" w:history="1">
+      <w:hyperlink w:anchor="_Toc59829666" w:history="1">
         <w:r>
           <w:rPr>
             <w:rStyle w:val="Siuktni"/>
@@ -775,7 +775,7 @@
             <w:noProof/>
             <w:webHidden/>
           </w:rPr>
-          <w:instrText xml:space="preserve"> PAGEREF _Toc59801956 \h </w:instrText>
+          <w:instrText xml:space="preserve"> PAGEREF _Toc59829666 \h </w:instrText>
         </w:r>
         <w:r>
           <w:rPr>
@@ -821,7 +821,7 @@
           <w:lang w:val="vi-VN" w:eastAsia="vi-VN"/>
         </w:rPr>
       </w:pPr>
-      <w:hyperlink w:anchor="_Toc59801957" w:history="1">
+      <w:hyperlink w:anchor="_Toc59829667" w:history="1">
         <w:r>
           <w:rPr>
             <w:rStyle w:val="Siuktni"/>
@@ -848,7 +848,7 @@
             <w:noProof/>
             <w:webHidden/>
           </w:rPr>
-          <w:instrText xml:space="preserve"> PAGEREF _Toc59801957 \h </w:instrText>
+          <w:instrText xml:space="preserve"> PAGEREF _Toc59829667 \h </w:instrText>
         </w:r>
         <w:r>
           <w:rPr>
@@ -894,7 +894,7 @@
           <w:lang w:val="vi-VN" w:eastAsia="vi-VN"/>
         </w:rPr>
       </w:pPr>
-      <w:hyperlink w:anchor="_Toc59801958" w:history="1">
+      <w:hyperlink w:anchor="_Toc59829668" w:history="1">
         <w:r>
           <w:rPr>
             <w:rStyle w:val="Siuktni"/>
@@ -921,7 +921,7 @@
             <w:noProof/>
             <w:webHidden/>
           </w:rPr>
-          <w:instrText xml:space="preserve"> PAGEREF _Toc59801958 \h </w:instrText>
+          <w:instrText xml:space="preserve"> PAGEREF _Toc59829668 \h </w:instrText>
         </w:r>
         <w:r>
           <w:rPr>
@@ -968,7 +968,7 @@
           <w:lang w:val="vi-VN" w:eastAsia="vi-VN"/>
         </w:rPr>
       </w:pPr>
-      <w:hyperlink w:anchor="_Toc59801959" w:history="1">
+      <w:hyperlink w:anchor="_Toc59829669" w:history="1">
         <w:r>
           <w:rPr>
             <w:rStyle w:val="Siuktni"/>
@@ -1013,7 +1013,7 @@
             <w:noProof/>
             <w:webHidden/>
           </w:rPr>
-          <w:instrText xml:space="preserve"> PAGEREF _Toc59801959 \h </w:instrText>
+          <w:instrText xml:space="preserve"> PAGEREF _Toc59829669 \h </w:instrText>
         </w:r>
         <w:r>
           <w:rPr>
@@ -1060,7 +1060,7 @@
           <w:lang w:val="vi-VN" w:eastAsia="vi-VN"/>
         </w:rPr>
       </w:pPr>
-      <w:hyperlink w:anchor="_Toc59801960" w:history="1">
+      <w:hyperlink w:anchor="_Toc59829670" w:history="1">
         <w:r>
           <w:rPr>
             <w:rStyle w:val="Siuktni"/>
@@ -1105,7 +1105,7 @@
             <w:noProof/>
             <w:webHidden/>
           </w:rPr>
-          <w:instrText xml:space="preserve"> PAGEREF _Toc59801960 \h </w:instrText>
+          <w:instrText xml:space="preserve"> PAGEREF _Toc59829670 \h </w:instrText>
         </w:r>
         <w:r>
           <w:rPr>
@@ -1152,7 +1152,7 @@
           <w:lang w:val="vi-VN" w:eastAsia="vi-VN"/>
         </w:rPr>
       </w:pPr>
-      <w:hyperlink w:anchor="_Toc59801961" w:history="1">
+      <w:hyperlink w:anchor="_Toc59829671" w:history="1">
         <w:r>
           <w:rPr>
             <w:rStyle w:val="Siuktni"/>
@@ -1197,7 +1197,7 @@
             <w:noProof/>
             <w:webHidden/>
           </w:rPr>
-          <w:instrText xml:space="preserve"> PAGEREF _Toc59801961 \h </w:instrText>
+          <w:instrText xml:space="preserve"> PAGEREF _Toc59829671 \h </w:instrText>
         </w:r>
         <w:r>
           <w:rPr>
@@ -1244,7 +1244,7 @@
           <w:lang w:val="vi-VN" w:eastAsia="vi-VN"/>
         </w:rPr>
       </w:pPr>
-      <w:hyperlink w:anchor="_Toc59801962" w:history="1">
+      <w:hyperlink w:anchor="_Toc59829672" w:history="1">
         <w:r>
           <w:rPr>
             <w:rStyle w:val="Siuktni"/>
@@ -1289,7 +1289,7 @@
             <w:noProof/>
             <w:webHidden/>
           </w:rPr>
-          <w:instrText xml:space="preserve"> PAGEREF _Toc59801962 \h </w:instrText>
+          <w:instrText xml:space="preserve"> PAGEREF _Toc59829672 \h </w:instrText>
         </w:r>
         <w:r>
           <w:rPr>
@@ -1336,7 +1336,7 @@
           <w:lang w:val="vi-VN" w:eastAsia="vi-VN"/>
         </w:rPr>
       </w:pPr>
-      <w:hyperlink w:anchor="_Toc59801963" w:history="1">
+      <w:hyperlink w:anchor="_Toc59829673" w:history="1">
         <w:r>
           <w:rPr>
             <w:rStyle w:val="Siuktni"/>
@@ -1381,7 +1381,7 @@
             <w:noProof/>
             <w:webHidden/>
           </w:rPr>
-          <w:instrText xml:space="preserve"> PAGEREF _Toc59801963 \h </w:instrText>
+          <w:instrText xml:space="preserve"> PAGEREF _Toc59829673 \h </w:instrText>
         </w:r>
         <w:r>
           <w:rPr>
@@ -1428,7 +1428,7 @@
           <w:lang w:val="vi-VN" w:eastAsia="vi-VN"/>
         </w:rPr>
       </w:pPr>
-      <w:hyperlink w:anchor="_Toc59801964" w:history="1">
+      <w:hyperlink w:anchor="_Toc59829674" w:history="1">
         <w:r>
           <w:rPr>
             <w:rStyle w:val="Siuktni"/>
@@ -1473,7 +1473,7 @@
             <w:noProof/>
             <w:webHidden/>
           </w:rPr>
-          <w:instrText xml:space="preserve"> PAGEREF _Toc59801964 \h </w:instrText>
+          <w:instrText xml:space="preserve"> PAGEREF _Toc59829674 \h </w:instrText>
         </w:r>
         <w:r>
           <w:rPr>
@@ -1520,7 +1520,7 @@
           <w:lang w:val="vi-VN" w:eastAsia="vi-VN"/>
         </w:rPr>
       </w:pPr>
-      <w:hyperlink w:anchor="_Toc59801965" w:history="1">
+      <w:hyperlink w:anchor="_Toc59829675" w:history="1">
         <w:r>
           <w:rPr>
             <w:rStyle w:val="Siuktni"/>
@@ -1565,7 +1565,7 @@
             <w:noProof/>
             <w:webHidden/>
           </w:rPr>
-          <w:instrText xml:space="preserve"> PAGEREF _Toc59801965 \h </w:instrText>
+          <w:instrText xml:space="preserve"> PAGEREF _Toc59829675 \h </w:instrText>
         </w:r>
         <w:r>
           <w:rPr>
@@ -1612,7 +1612,7 @@
           <w:lang w:val="vi-VN" w:eastAsia="vi-VN"/>
         </w:rPr>
       </w:pPr>
-      <w:hyperlink w:anchor="_Toc59801966" w:history="1">
+      <w:hyperlink w:anchor="_Toc59829676" w:history="1">
         <w:r>
           <w:rPr>
             <w:rStyle w:val="Siuktni"/>
@@ -1657,7 +1657,7 @@
             <w:noProof/>
             <w:webHidden/>
           </w:rPr>
-          <w:instrText xml:space="preserve"> PAGEREF _Toc59801966 \h </w:instrText>
+          <w:instrText xml:space="preserve"> PAGEREF _Toc59829676 \h </w:instrText>
         </w:r>
         <w:r>
           <w:rPr>
@@ -1704,7 +1704,7 @@
           <w:lang w:val="vi-VN" w:eastAsia="vi-VN"/>
         </w:rPr>
       </w:pPr>
-      <w:hyperlink w:anchor="_Toc59801967" w:history="1">
+      <w:hyperlink w:anchor="_Toc59829677" w:history="1">
         <w:r>
           <w:rPr>
             <w:rStyle w:val="Siuktni"/>
@@ -1749,7 +1749,7 @@
             <w:noProof/>
             <w:webHidden/>
           </w:rPr>
-          <w:instrText xml:space="preserve"> PAGEREF _Toc59801967 \h </w:instrText>
+          <w:instrText xml:space="preserve"> PAGEREF _Toc59829677 \h </w:instrText>
         </w:r>
         <w:r>
           <w:rPr>
@@ -1796,7 +1796,7 @@
           <w:lang w:val="vi-VN" w:eastAsia="vi-VN"/>
         </w:rPr>
       </w:pPr>
-      <w:hyperlink w:anchor="_Toc59801968" w:history="1">
+      <w:hyperlink w:anchor="_Toc59829678" w:history="1">
         <w:r>
           <w:rPr>
             <w:rStyle w:val="Siuktni"/>
@@ -1841,7 +1841,7 @@
             <w:noProof/>
             <w:webHidden/>
           </w:rPr>
-          <w:instrText xml:space="preserve"> PAGEREF _Toc59801968 \h </w:instrText>
+          <w:instrText xml:space="preserve"> PAGEREF _Toc59829678 \h </w:instrText>
         </w:r>
         <w:r>
           <w:rPr>
@@ -1888,7 +1888,7 @@
           <w:lang w:val="vi-VN" w:eastAsia="vi-VN"/>
         </w:rPr>
       </w:pPr>
-      <w:hyperlink w:anchor="_Toc59801969" w:history="1">
+      <w:hyperlink w:anchor="_Toc59829679" w:history="1">
         <w:r>
           <w:rPr>
             <w:rStyle w:val="Siuktni"/>
@@ -1933,7 +1933,7 @@
             <w:noProof/>
             <w:webHidden/>
           </w:rPr>
-          <w:instrText xml:space="preserve"> PAGEREF _Toc59801969 \h </w:instrText>
+          <w:instrText xml:space="preserve"> PAGEREF _Toc59829679 \h </w:instrText>
         </w:r>
         <w:r>
           <w:rPr>
@@ -1980,7 +1980,7 @@
           <w:lang w:val="vi-VN" w:eastAsia="vi-VN"/>
         </w:rPr>
       </w:pPr>
-      <w:hyperlink w:anchor="_Toc59801970" w:history="1">
+      <w:hyperlink w:anchor="_Toc59829680" w:history="1">
         <w:r>
           <w:rPr>
             <w:rStyle w:val="Siuktni"/>
@@ -2025,7 +2025,7 @@
             <w:noProof/>
             <w:webHidden/>
           </w:rPr>
-          <w:instrText xml:space="preserve"> PAGEREF _Toc59801970 \h </w:instrText>
+          <w:instrText xml:space="preserve"> PAGEREF _Toc59829680 \h </w:instrText>
         </w:r>
         <w:r>
           <w:rPr>
@@ -2071,13 +2071,103 @@
           <w:lang w:val="vi-VN" w:eastAsia="vi-VN"/>
         </w:rPr>
       </w:pPr>
-      <w:hyperlink w:anchor="_Toc59801971" w:history="1">
+      <w:hyperlink w:anchor="_Toc59829681" w:history="1">
         <w:r>
           <w:rPr>
             <w:rStyle w:val="Siuktni"/>
             <w:noProof/>
           </w:rPr>
           <w:t>3.1.1.</w:t>
+        </w:r>
+        <w:r>
+          <w:rPr>
+            <w:rFonts w:asciiTheme="minorHAnsi" w:eastAsiaTheme="minorEastAsia" w:hAnsiTheme="minorHAnsi" w:cstheme="minorBidi"/>
+            <w:noProof/>
+            <w:sz w:val="22"/>
+            <w:szCs w:val="22"/>
+            <w:lang w:val="vi-VN" w:eastAsia="vi-VN"/>
+          </w:rPr>
+          <w:tab/>
+        </w:r>
+        <w:r>
+          <w:rPr>
+            <w:rStyle w:val="Siuktni"/>
+            <w:noProof/>
+          </w:rPr>
+          <w:t>Tổng quan về chương trình</w:t>
+        </w:r>
+        <w:r>
+          <w:rPr>
+            <w:noProof/>
+            <w:webHidden/>
+          </w:rPr>
+          <w:tab/>
+        </w:r>
+        <w:r>
+          <w:rPr>
+            <w:noProof/>
+            <w:webHidden/>
+          </w:rPr>
+          <w:fldChar w:fldCharType="begin"/>
+        </w:r>
+        <w:r>
+          <w:rPr>
+            <w:noProof/>
+            <w:webHidden/>
+          </w:rPr>
+          <w:instrText xml:space="preserve"> PAGEREF _Toc59829681 \h </w:instrText>
+        </w:r>
+        <w:r>
+          <w:rPr>
+            <w:noProof/>
+            <w:webHidden/>
+          </w:rPr>
+        </w:r>
+        <w:r>
+          <w:rPr>
+            <w:noProof/>
+            <w:webHidden/>
+          </w:rPr>
+          <w:fldChar w:fldCharType="separate"/>
+        </w:r>
+        <w:r>
+          <w:rPr>
+            <w:noProof/>
+            <w:webHidden/>
+          </w:rPr>
+          <w:t>7</w:t>
+        </w:r>
+        <w:r>
+          <w:rPr>
+            <w:noProof/>
+            <w:webHidden/>
+          </w:rPr>
+          <w:fldChar w:fldCharType="end"/>
+        </w:r>
+      </w:hyperlink>
+    </w:p>
+    <w:p>
+      <w:pPr>
+        <w:pStyle w:val="Mucluc3"/>
+        <w:tabs>
+          <w:tab w:val="left" w:pos="1320"/>
+          <w:tab w:val="right" w:leader="dot" w:pos="9055"/>
+        </w:tabs>
+        <w:rPr>
+          <w:rFonts w:asciiTheme="minorHAnsi" w:eastAsiaTheme="minorEastAsia" w:hAnsiTheme="minorHAnsi" w:cstheme="minorBidi"/>
+          <w:noProof/>
+          <w:sz w:val="22"/>
+          <w:szCs w:val="22"/>
+          <w:lang w:val="vi-VN" w:eastAsia="vi-VN"/>
+        </w:rPr>
+      </w:pPr>
+      <w:hyperlink w:anchor="_Toc59829682" w:history="1">
+        <w:r>
+          <w:rPr>
+            <w:rStyle w:val="Siuktni"/>
+            <w:noProof/>
+          </w:rPr>
+          <w:t>3.1.2.</w:t>
         </w:r>
         <w:r>
           <w:rPr>
@@ -2115,7 +2205,7 @@
             <w:noProof/>
             <w:webHidden/>
           </w:rPr>
-          <w:instrText xml:space="preserve"> PAGEREF _Toc59801971 \h </w:instrText>
+          <w:instrText xml:space="preserve"> PAGEREF _Toc59829682 \h </w:instrText>
         </w:r>
         <w:r>
           <w:rPr>
@@ -2161,13 +2251,13 @@
           <w:lang w:val="vi-VN" w:eastAsia="vi-VN"/>
         </w:rPr>
       </w:pPr>
-      <w:hyperlink w:anchor="_Toc59801972" w:history="1">
+      <w:hyperlink w:anchor="_Toc59829683" w:history="1">
         <w:r>
           <w:rPr>
             <w:rStyle w:val="Siuktni"/>
             <w:noProof/>
           </w:rPr>
-          <w:t>3.1.2.</w:t>
+          <w:t>3.1.3.</w:t>
         </w:r>
         <w:r>
           <w:rPr>
@@ -2205,7 +2295,7 @@
             <w:noProof/>
             <w:webHidden/>
           </w:rPr>
-          <w:instrText xml:space="preserve"> PAGEREF _Toc59801972 \h </w:instrText>
+          <w:instrText xml:space="preserve"> PAGEREF _Toc59829683 \h </w:instrText>
         </w:r>
         <w:r>
           <w:rPr>
@@ -2225,7 +2315,7 @@
             <w:noProof/>
             <w:webHidden/>
           </w:rPr>
-          <w:t>9</w:t>
+          <w:t>10</w:t>
         </w:r>
         <w:r>
           <w:rPr>
@@ -2251,13 +2341,13 @@
           <w:lang w:val="vi-VN" w:eastAsia="vi-VN"/>
         </w:rPr>
       </w:pPr>
-      <w:hyperlink w:anchor="_Toc59801973" w:history="1">
+      <w:hyperlink w:anchor="_Toc59829684" w:history="1">
         <w:r>
           <w:rPr>
             <w:rStyle w:val="Siuktni"/>
             <w:noProof/>
           </w:rPr>
-          <w:t>3.1.3.</w:t>
+          <w:t>3.1.4.</w:t>
         </w:r>
         <w:r>
           <w:rPr>
@@ -2295,7 +2385,7 @@
             <w:noProof/>
             <w:webHidden/>
           </w:rPr>
-          <w:instrText xml:space="preserve"> PAGEREF _Toc59801973 \h </w:instrText>
+          <w:instrText xml:space="preserve"> PAGEREF _Toc59829684 \h </w:instrText>
         </w:r>
         <w:r>
           <w:rPr>
@@ -2315,7 +2405,7 @@
             <w:noProof/>
             <w:webHidden/>
           </w:rPr>
-          <w:t>11</w:t>
+          <w:t>12</w:t>
         </w:r>
         <w:r>
           <w:rPr>
@@ -2342,7 +2432,7 @@
           <w:lang w:val="vi-VN" w:eastAsia="vi-VN"/>
         </w:rPr>
       </w:pPr>
-      <w:hyperlink w:anchor="_Toc59801974" w:history="1">
+      <w:hyperlink w:anchor="_Toc59829685" w:history="1">
         <w:r>
           <w:rPr>
             <w:rStyle w:val="Siuktni"/>
@@ -2387,7 +2477,7 @@
             <w:noProof/>
             <w:webHidden/>
           </w:rPr>
-          <w:instrText xml:space="preserve"> PAGEREF _Toc59801974 \h </w:instrText>
+          <w:instrText xml:space="preserve"> PAGEREF _Toc59829685 \h </w:instrText>
         </w:r>
         <w:r>
           <w:rPr>
@@ -2407,7 +2497,7 @@
             <w:noProof/>
             <w:webHidden/>
           </w:rPr>
-          <w:t>19</w:t>
+          <w:t>20</w:t>
         </w:r>
         <w:r>
           <w:rPr>
@@ -2434,7 +2524,7 @@
           <w:lang w:val="vi-VN" w:eastAsia="vi-VN"/>
         </w:rPr>
       </w:pPr>
-      <w:hyperlink w:anchor="_Toc59801975" w:history="1">
+      <w:hyperlink w:anchor="_Toc59829686" w:history="1">
         <w:r>
           <w:rPr>
             <w:rStyle w:val="Siuktni"/>
@@ -2479,7 +2569,7 @@
             <w:noProof/>
             <w:webHidden/>
           </w:rPr>
-          <w:instrText xml:space="preserve"> PAGEREF _Toc59801975 \h </w:instrText>
+          <w:instrText xml:space="preserve"> PAGEREF _Toc59829686 \h </w:instrText>
         </w:r>
         <w:r>
           <w:rPr>
@@ -2499,7 +2589,7 @@
             <w:noProof/>
             <w:webHidden/>
           </w:rPr>
-          <w:t>19</w:t>
+          <w:t>20</w:t>
         </w:r>
         <w:r>
           <w:rPr>
@@ -2526,7 +2616,7 @@
           <w:lang w:val="vi-VN" w:eastAsia="vi-VN"/>
         </w:rPr>
       </w:pPr>
-      <w:hyperlink w:anchor="_Toc59801976" w:history="1">
+      <w:hyperlink w:anchor="_Toc59829687" w:history="1">
         <w:r>
           <w:rPr>
             <w:rStyle w:val="Siuktni"/>
@@ -2573,80 +2663,7 @@
             <w:noProof/>
             <w:webHidden/>
           </w:rPr>
-          <w:instrText xml:space="preserve"> PAGEREF _Toc59801976 \h </w:instrText>
-        </w:r>
-        <w:r>
-          <w:rPr>
-            <w:noProof/>
-            <w:webHidden/>
-          </w:rPr>
-        </w:r>
-        <w:r>
-          <w:rPr>
-            <w:noProof/>
-            <w:webHidden/>
-          </w:rPr>
-          <w:fldChar w:fldCharType="separate"/>
-        </w:r>
-        <w:r>
-          <w:rPr>
-            <w:noProof/>
-            <w:webHidden/>
-          </w:rPr>
-          <w:t>20</w:t>
-        </w:r>
-        <w:r>
-          <w:rPr>
-            <w:noProof/>
-            <w:webHidden/>
-          </w:rPr>
-          <w:fldChar w:fldCharType="end"/>
-        </w:r>
-      </w:hyperlink>
-    </w:p>
-    <w:p>
-      <w:pPr>
-        <w:pStyle w:val="Mucluc1"/>
-        <w:tabs>
-          <w:tab w:val="right" w:leader="dot" w:pos="9055"/>
-        </w:tabs>
-        <w:rPr>
-          <w:rFonts w:asciiTheme="minorHAnsi" w:eastAsiaTheme="minorEastAsia" w:hAnsiTheme="minorHAnsi" w:cstheme="minorBidi"/>
-          <w:b w:val="0"/>
-          <w:noProof/>
-          <w:sz w:val="22"/>
-          <w:szCs w:val="22"/>
-          <w:lang w:val="vi-VN" w:eastAsia="vi-VN"/>
-        </w:rPr>
-      </w:pPr>
-      <w:hyperlink w:anchor="_Toc59801977" w:history="1">
-        <w:r>
-          <w:rPr>
-            <w:rStyle w:val="Siuktni"/>
-            <w:noProof/>
-          </w:rPr>
-          <w:t>TÀI LIỆU THAM KHẢO</w:t>
-        </w:r>
-        <w:r>
-          <w:rPr>
-            <w:noProof/>
-            <w:webHidden/>
-          </w:rPr>
-          <w:tab/>
-        </w:r>
-        <w:r>
-          <w:rPr>
-            <w:noProof/>
-            <w:webHidden/>
-          </w:rPr>
-          <w:fldChar w:fldCharType="begin"/>
-        </w:r>
-        <w:r>
-          <w:rPr>
-            <w:noProof/>
-            <w:webHidden/>
-          </w:rPr>
-          <w:instrText xml:space="preserve"> PAGEREF _Toc59801977 \h </w:instrText>
+          <w:instrText xml:space="preserve"> PAGEREF _Toc59829687 \h </w:instrText>
         </w:r>
         <w:r>
           <w:rPr>
@@ -2692,13 +2709,13 @@
           <w:lang w:val="vi-VN" w:eastAsia="vi-VN"/>
         </w:rPr>
       </w:pPr>
-      <w:hyperlink w:anchor="_Toc59801978" w:history="1">
+      <w:hyperlink w:anchor="_Toc59829688" w:history="1">
         <w:r>
           <w:rPr>
             <w:rStyle w:val="Siuktni"/>
             <w:noProof/>
           </w:rPr>
-          <w:t>PHỤ LỤC</w:t>
+          <w:t>TÀI LIỆU THAM KHẢO</w:t>
         </w:r>
         <w:r>
           <w:rPr>
@@ -2719,7 +2736,7 @@
             <w:noProof/>
             <w:webHidden/>
           </w:rPr>
-          <w:instrText xml:space="preserve"> PAGEREF _Toc59801978 \h </w:instrText>
+          <w:instrText xml:space="preserve"> PAGEREF _Toc59829688 \h </w:instrText>
         </w:r>
         <w:r>
           <w:rPr>
@@ -2752,6 +2769,79 @@
     </w:p>
     <w:p>
       <w:pPr>
+        <w:pStyle w:val="Mucluc1"/>
+        <w:tabs>
+          <w:tab w:val="right" w:leader="dot" w:pos="9055"/>
+        </w:tabs>
+        <w:rPr>
+          <w:rFonts w:asciiTheme="minorHAnsi" w:eastAsiaTheme="minorEastAsia" w:hAnsiTheme="minorHAnsi" w:cstheme="minorBidi"/>
+          <w:b w:val="0"/>
+          <w:noProof/>
+          <w:sz w:val="22"/>
+          <w:szCs w:val="22"/>
+          <w:lang w:val="vi-VN" w:eastAsia="vi-VN"/>
+        </w:rPr>
+      </w:pPr>
+      <w:hyperlink w:anchor="_Toc59829689" w:history="1">
+        <w:r>
+          <w:rPr>
+            <w:rStyle w:val="Siuktni"/>
+            <w:noProof/>
+          </w:rPr>
+          <w:t>PHỤ LỤC</w:t>
+        </w:r>
+        <w:r>
+          <w:rPr>
+            <w:noProof/>
+            <w:webHidden/>
+          </w:rPr>
+          <w:tab/>
+        </w:r>
+        <w:r>
+          <w:rPr>
+            <w:noProof/>
+            <w:webHidden/>
+          </w:rPr>
+          <w:fldChar w:fldCharType="begin"/>
+        </w:r>
+        <w:r>
+          <w:rPr>
+            <w:noProof/>
+            <w:webHidden/>
+          </w:rPr>
+          <w:instrText xml:space="preserve"> PAGEREF _Toc59829689 \h </w:instrText>
+        </w:r>
+        <w:r>
+          <w:rPr>
+            <w:noProof/>
+            <w:webHidden/>
+          </w:rPr>
+        </w:r>
+        <w:r>
+          <w:rPr>
+            <w:noProof/>
+            <w:webHidden/>
+          </w:rPr>
+          <w:fldChar w:fldCharType="separate"/>
+        </w:r>
+        <w:r>
+          <w:rPr>
+            <w:noProof/>
+            <w:webHidden/>
+          </w:rPr>
+          <w:t>23</w:t>
+        </w:r>
+        <w:r>
+          <w:rPr>
+            <w:noProof/>
+            <w:webHidden/>
+          </w:rPr>
+          <w:fldChar w:fldCharType="end"/>
+        </w:r>
+      </w:hyperlink>
+    </w:p>
+    <w:p>
+      <w:pPr>
         <w:pStyle w:val="NormalH"/>
         <w:rPr>
           <w:noProof/>
@@ -2781,7 +2871,7 @@
         </w:rPr>
         <w:br w:type="page"/>
       </w:r>
-      <w:bookmarkStart w:id="1" w:name="_Toc59801957"/>
+      <w:bookmarkStart w:id="1" w:name="_Toc59829667"/>
       <w:r>
         <w:rPr>
           <w:noProof/>
@@ -3138,7 +3228,7 @@
         </w:rPr>
         <w:br w:type="page"/>
       </w:r>
-      <w:bookmarkStart w:id="2" w:name="_Toc59801958"/>
+      <w:bookmarkStart w:id="2" w:name="_Toc59829668"/>
       <w:r>
         <w:rPr>
           <w:noProof/>
@@ -4050,7 +4140,7 @@
           <w:szCs w:val="36"/>
         </w:rPr>
       </w:pPr>
-      <w:bookmarkStart w:id="3" w:name="_Toc59801959"/>
+      <w:bookmarkStart w:id="3" w:name="_Toc59829669"/>
       <w:r>
         <w:rPr>
           <w:noProof/>
@@ -4069,7 +4159,7 @@
           <w:noProof/>
         </w:rPr>
       </w:pPr>
-      <w:bookmarkStart w:id="4" w:name="_Toc59801960"/>
+      <w:bookmarkStart w:id="4" w:name="_Toc59829670"/>
       <w:r>
         <w:rPr>
           <w:noProof/>
@@ -4787,7 +4877,7 @@
           <w:noProof/>
         </w:rPr>
       </w:pPr>
-      <w:bookmarkStart w:id="5" w:name="_Toc59801961"/>
+      <w:bookmarkStart w:id="5" w:name="_Toc59829671"/>
       <w:r>
         <w:rPr>
           <w:noProof/>
@@ -5078,7 +5168,7 @@
           <w:noProof/>
         </w:rPr>
       </w:pPr>
-      <w:bookmarkStart w:id="6" w:name="_Toc59801962"/>
+      <w:bookmarkStart w:id="6" w:name="_Toc59829672"/>
       <w:r>
         <w:rPr>
           <w:noProof/>
@@ -5147,7 +5237,7 @@
           <w:szCs w:val="28"/>
         </w:rPr>
       </w:pPr>
-      <w:bookmarkStart w:id="7" w:name="_Toc59801963"/>
+      <w:bookmarkStart w:id="7" w:name="_Toc59829673"/>
       <w:r>
         <w:rPr>
           <w:noProof/>
@@ -5166,7 +5256,7 @@
           <w:noProof/>
         </w:rPr>
       </w:pPr>
-      <w:bookmarkStart w:id="8" w:name="_Toc59801964"/>
+      <w:bookmarkStart w:id="8" w:name="_Toc59829674"/>
       <w:r>
         <w:rPr>
           <w:noProof/>
@@ -5296,7 +5386,7 @@
           <w:lang w:val="en-US"/>
         </w:rPr>
       </w:pPr>
-      <w:bookmarkStart w:id="9" w:name="_Toc59801965"/>
+      <w:bookmarkStart w:id="9" w:name="_Toc59829675"/>
       <w:r>
         <w:rPr>
           <w:noProof/>
@@ -5325,7 +5415,7 @@
           <w:lang w:val="en-US"/>
         </w:rPr>
       </w:pPr>
-      <w:bookmarkStart w:id="10" w:name="_Toc59801966"/>
+      <w:bookmarkStart w:id="10" w:name="_Toc59829676"/>
       <w:r>
         <w:rPr>
           <w:noProof/>
@@ -5350,7 +5440,7 @@
           <w:lang w:val="en-US"/>
         </w:rPr>
       </w:pPr>
-      <w:bookmarkStart w:id="11" w:name="_Toc59801967"/>
+      <w:bookmarkStart w:id="11" w:name="_Toc59829677"/>
       <w:r>
         <w:rPr>
           <w:lang w:val="en-US"/>
@@ -5374,7 +5464,7 @@
           <w:lang w:val="en-US"/>
         </w:rPr>
       </w:pPr>
-      <w:bookmarkStart w:id="12" w:name="_Toc59801968"/>
+      <w:bookmarkStart w:id="12" w:name="_Toc59829678"/>
       <w:r>
         <w:rPr>
           <w:lang w:val="en-US"/>
@@ -5467,7 +5557,7 @@
           <w:szCs w:val="28"/>
         </w:rPr>
       </w:pPr>
-      <w:bookmarkStart w:id="13" w:name="_Toc59801969"/>
+      <w:bookmarkStart w:id="13" w:name="_Toc59829679"/>
       <w:r>
         <w:rPr>
           <w:noProof/>
@@ -5486,7 +5576,7 @@
           <w:noProof/>
         </w:rPr>
       </w:pPr>
-      <w:bookmarkStart w:id="14" w:name="_Toc59801970"/>
+      <w:bookmarkStart w:id="14" w:name="_Toc59829680"/>
       <w:r>
         <w:rPr>
           <w:noProof/>
@@ -5494,6 +5584,285 @@
         <w:t>Xây dựng chương trình</w:t>
       </w:r>
       <w:bookmarkEnd w:id="14"/>
+    </w:p>
+    <w:p>
+      <w:pPr>
+        <w:pStyle w:val="u3"/>
+        <w:rPr>
+          <w:lang w:val="en-US"/>
+        </w:rPr>
+      </w:pPr>
+      <w:bookmarkStart w:id="15" w:name="_Toc59829681"/>
+      <w:r>
+        <w:t>Tổng quan về chương tr</w:t>
+      </w:r>
+      <w:r>
+        <w:rPr>
+          <w:lang w:val="en-US"/>
+        </w:rPr>
+        <w:t>ình</w:t>
+      </w:r>
+      <w:bookmarkEnd w:id="15"/>
+    </w:p>
+    <w:p>
+      <w:pPr>
+        <w:rPr>
+          <w:lang w:val="vi-VN"/>
+        </w:rPr>
+      </w:pPr>
+      <w:r>
+        <w:rPr>
+          <w:lang w:val="vi-VN"/>
+        </w:rPr>
+        <w:t>Chương trình gồm có 6 lớp</w:t>
+      </w:r>
+      <w:r>
+        <w:rPr>
+          <w:lang w:val="vi-VN"/>
+        </w:rPr>
+        <w:t>:</w:t>
+      </w:r>
+    </w:p>
+    <w:p>
+      <w:pPr>
+        <w:pStyle w:val="oancuaDanhsach"/>
+        <w:numPr>
+          <w:ilvl w:val="0"/>
+          <w:numId w:val="3"/>
+        </w:numPr>
+        <w:rPr>
+          <w:rFonts w:asciiTheme="majorHAnsi" w:hAnsiTheme="majorHAnsi" w:cstheme="majorHAnsi"/>
+          <w:sz w:val="26"/>
+          <w:szCs w:val="26"/>
+        </w:rPr>
+      </w:pPr>
+      <w:r>
+        <w:rPr>
+          <w:rFonts w:asciiTheme="majorHAnsi" w:hAnsiTheme="majorHAnsi" w:cstheme="majorHAnsi"/>
+          <w:sz w:val="26"/>
+          <w:szCs w:val="26"/>
+        </w:rPr>
+        <w:t>Laucher</w:t>
+      </w:r>
+    </w:p>
+    <w:p>
+      <w:pPr>
+        <w:pStyle w:val="oancuaDanhsach"/>
+        <w:numPr>
+          <w:ilvl w:val="0"/>
+          <w:numId w:val="3"/>
+        </w:numPr>
+        <w:rPr>
+          <w:rFonts w:asciiTheme="majorHAnsi" w:hAnsiTheme="majorHAnsi" w:cstheme="majorHAnsi"/>
+          <w:sz w:val="26"/>
+          <w:szCs w:val="26"/>
+        </w:rPr>
+      </w:pPr>
+      <w:r>
+        <w:rPr>
+          <w:rFonts w:asciiTheme="majorHAnsi" w:hAnsiTheme="majorHAnsi" w:cstheme="majorHAnsi"/>
+          <w:sz w:val="26"/>
+          <w:szCs w:val="26"/>
+        </w:rPr>
+        <w:t>Vehicle</w:t>
+      </w:r>
+    </w:p>
+    <w:p>
+      <w:pPr>
+        <w:pStyle w:val="oancuaDanhsach"/>
+        <w:numPr>
+          <w:ilvl w:val="0"/>
+          <w:numId w:val="3"/>
+        </w:numPr>
+        <w:rPr>
+          <w:rFonts w:asciiTheme="majorHAnsi" w:hAnsiTheme="majorHAnsi" w:cstheme="majorHAnsi"/>
+          <w:sz w:val="26"/>
+          <w:szCs w:val="26"/>
+        </w:rPr>
+      </w:pPr>
+      <w:r>
+        <w:rPr>
+          <w:rFonts w:asciiTheme="majorHAnsi" w:hAnsiTheme="majorHAnsi" w:cstheme="majorHAnsi"/>
+          <w:sz w:val="26"/>
+          <w:szCs w:val="26"/>
+        </w:rPr>
+        <w:t>Car</w:t>
+      </w:r>
+    </w:p>
+    <w:p>
+      <w:pPr>
+        <w:pStyle w:val="oancuaDanhsach"/>
+        <w:numPr>
+          <w:ilvl w:val="0"/>
+          <w:numId w:val="3"/>
+        </w:numPr>
+        <w:rPr>
+          <w:rFonts w:asciiTheme="majorHAnsi" w:hAnsiTheme="majorHAnsi" w:cstheme="majorHAnsi"/>
+          <w:sz w:val="26"/>
+          <w:szCs w:val="26"/>
+        </w:rPr>
+      </w:pPr>
+      <w:r>
+        <w:rPr>
+          <w:rFonts w:asciiTheme="majorHAnsi" w:hAnsiTheme="majorHAnsi" w:cstheme="majorHAnsi"/>
+          <w:sz w:val="26"/>
+          <w:szCs w:val="26"/>
+        </w:rPr>
+        <w:t>Bike</w:t>
+      </w:r>
+    </w:p>
+    <w:p>
+      <w:pPr>
+        <w:pStyle w:val="oancuaDanhsach"/>
+        <w:numPr>
+          <w:ilvl w:val="0"/>
+          <w:numId w:val="3"/>
+        </w:numPr>
+        <w:rPr>
+          <w:rFonts w:asciiTheme="majorHAnsi" w:hAnsiTheme="majorHAnsi" w:cstheme="majorHAnsi"/>
+          <w:sz w:val="26"/>
+          <w:szCs w:val="26"/>
+        </w:rPr>
+      </w:pPr>
+      <w:r>
+        <w:rPr>
+          <w:rFonts w:asciiTheme="majorHAnsi" w:hAnsiTheme="majorHAnsi" w:cstheme="majorHAnsi"/>
+          <w:sz w:val="26"/>
+          <w:szCs w:val="26"/>
+        </w:rPr>
+        <w:t>Truck</w:t>
+      </w:r>
+    </w:p>
+    <w:p>
+      <w:pPr>
+        <w:pStyle w:val="oancuaDanhsach"/>
+        <w:numPr>
+          <w:ilvl w:val="0"/>
+          <w:numId w:val="3"/>
+        </w:numPr>
+        <w:rPr>
+          <w:rFonts w:asciiTheme="majorHAnsi" w:hAnsiTheme="majorHAnsi" w:cstheme="majorHAnsi"/>
+          <w:sz w:val="26"/>
+          <w:szCs w:val="26"/>
+        </w:rPr>
+      </w:pPr>
+      <w:r>
+        <w:rPr>
+          <w:rFonts w:asciiTheme="majorHAnsi" w:hAnsiTheme="majorHAnsi" w:cstheme="majorHAnsi"/>
+          <w:sz w:val="26"/>
+          <w:szCs w:val="26"/>
+        </w:rPr>
+        <w:t>Find</w:t>
+      </w:r>
+    </w:p>
+    <w:p>
+      <w:pPr>
+        <w:pStyle w:val="oancuaDanhsach"/>
+        <w:numPr>
+          <w:ilvl w:val="0"/>
+          <w:numId w:val="3"/>
+        </w:numPr>
+        <w:rPr>
+          <w:rFonts w:asciiTheme="majorHAnsi" w:hAnsiTheme="majorHAnsi" w:cstheme="majorHAnsi"/>
+          <w:sz w:val="26"/>
+          <w:szCs w:val="26"/>
+        </w:rPr>
+      </w:pPr>
+      <w:r>
+        <w:rPr>
+          <w:rFonts w:asciiTheme="majorHAnsi" w:hAnsiTheme="majorHAnsi" w:cstheme="majorHAnsi"/>
+          <w:sz w:val="26"/>
+          <w:szCs w:val="26"/>
+        </w:rPr>
+        <w:t>ShowVehicleFound</w:t>
+      </w:r>
+    </w:p>
+    <w:p>
+      <w:pPr>
+        <w:pStyle w:val="oancuaDanhsach"/>
+        <w:numPr>
+          <w:ilvl w:val="0"/>
+          <w:numId w:val="3"/>
+        </w:numPr>
+        <w:rPr>
+          <w:rFonts w:asciiTheme="majorHAnsi" w:hAnsiTheme="majorHAnsi" w:cstheme="majorHAnsi"/>
+          <w:sz w:val="26"/>
+          <w:szCs w:val="26"/>
+        </w:rPr>
+      </w:pPr>
+      <w:r>
+        <w:rPr>
+          <w:rFonts w:asciiTheme="majorHAnsi" w:hAnsiTheme="majorHAnsi" w:cstheme="majorHAnsi"/>
+          <w:sz w:val="26"/>
+          <w:szCs w:val="26"/>
+        </w:rPr>
+        <w:t>CreateExcel</w:t>
+      </w:r>
+    </w:p>
+    <w:p>
+      <w:pPr>
+        <w:rPr>
+          <w:lang w:val="vi-VN"/>
+        </w:rPr>
+      </w:pPr>
+      <w:r>
+        <w:rPr>
+          <w:noProof/>
+          <w:lang w:val="vi-VN"/>
+        </w:rPr>
+        <w:drawing>
+          <wp:inline distT="0" distB="0" distL="0" distR="0" wp14:anchorId="01A626B0" wp14:editId="74BE135E">
+            <wp:extent cx="6125703" cy="3955056"/>
+            <wp:effectExtent l="19050" t="19050" r="27940" b="26670"/>
+            <wp:docPr id="13" name="Hình ảnh 13"/>
+            <wp:cNvGraphicFramePr>
+              <a:graphicFrameLocks xmlns:a="http://schemas.openxmlformats.org/drawingml/2006/main" noChangeAspect="1"/>
+            </wp:cNvGraphicFramePr>
+            <a:graphic xmlns:a="http://schemas.openxmlformats.org/drawingml/2006/main">
+              <a:graphicData uri="http://schemas.openxmlformats.org/drawingml/2006/picture">
+                <pic:pic xmlns:pic="http://schemas.openxmlformats.org/drawingml/2006/picture">
+                  <pic:nvPicPr>
+                    <pic:cNvPr id="0" name="Picture 1"/>
+                    <pic:cNvPicPr>
+                      <a:picLocks noChangeAspect="1" noChangeArrowheads="1"/>
+                    </pic:cNvPicPr>
+                  </pic:nvPicPr>
+                  <pic:blipFill>
+                    <a:blip r:embed="rId11">
+                      <a:extLst>
+                        <a:ext uri="{28A0092B-C50C-407E-A947-70E740481C1C}">
+                          <a14:useLocalDpi xmlns:a14="http://schemas.microsoft.com/office/drawing/2010/main" val="0"/>
+                        </a:ext>
+                      </a:extLst>
+                    </a:blip>
+                    <a:srcRect/>
+                    <a:stretch>
+                      <a:fillRect/>
+                    </a:stretch>
+                  </pic:blipFill>
+                  <pic:spPr bwMode="auto">
+                    <a:xfrm>
+                      <a:off x="0" y="0"/>
+                      <a:ext cx="6149464" cy="3970397"/>
+                    </a:xfrm>
+                    <a:prstGeom prst="rect">
+                      <a:avLst/>
+                    </a:prstGeom>
+                    <a:noFill/>
+                    <a:ln>
+                      <a:solidFill>
+                        <a:schemeClr val="tx1"/>
+                      </a:solidFill>
+                    </a:ln>
+                  </pic:spPr>
+                </pic:pic>
+              </a:graphicData>
+            </a:graphic>
+          </wp:inline>
+        </w:drawing>
+      </w:r>
+      <w:bookmarkStart w:id="16" w:name="_Giao_diện_đồ"/>
+      <w:bookmarkEnd w:id="16"/>
     </w:p>
     <w:p>
       <w:pPr>
@@ -5503,13 +5872,11 @@
           <w:sz w:val="30"/>
         </w:rPr>
       </w:pPr>
-      <w:bookmarkStart w:id="15" w:name="_Giao_diện_đồ"/>
-      <w:bookmarkStart w:id="16" w:name="_Toc59801971"/>
-      <w:bookmarkEnd w:id="15"/>
+      <w:bookmarkStart w:id="17" w:name="_Toc59829682"/>
       <w:r>
         <w:t>Giao diện đồ họa.</w:t>
       </w:r>
-      <w:bookmarkEnd w:id="16"/>
+      <w:bookmarkEnd w:id="17"/>
     </w:p>
     <w:p>
       <w:pPr>
@@ -5577,6 +5944,7 @@
           <w:szCs w:val="26"/>
           <w:lang w:val="fr-FR"/>
         </w:rPr>
+        <w:lastRenderedPageBreak/>
         <w:drawing>
           <wp:inline distT="0" distB="0" distL="0" distR="0" wp14:anchorId="716FEFBF" wp14:editId="11BE4ACF">
             <wp:extent cx="4953000" cy="2724150"/>
@@ -5595,7 +5963,7 @@
                     </pic:cNvPicPr>
                   </pic:nvPicPr>
                   <pic:blipFill>
-                    <a:blip r:embed="rId10">
+                    <a:blip r:embed="rId12">
                       <a:extLst>
                         <a:ext uri="{28A0092B-C50C-407E-A947-70E740481C1C}">
                           <a14:useLocalDpi xmlns:a14="http://schemas.microsoft.com/office/drawing/2010/main" val="0"/>
@@ -6139,7 +6507,7 @@
                     </pic:cNvPicPr>
                   </pic:nvPicPr>
                   <pic:blipFill>
-                    <a:blip r:embed="rId11">
+                    <a:blip r:embed="rId13">
                       <a:extLst>
                         <a:ext uri="{28A0092B-C50C-407E-A947-70E740481C1C}">
                           <a14:useLocalDpi xmlns:a14="http://schemas.microsoft.com/office/drawing/2010/main" val="0"/>
@@ -6481,7 +6849,7 @@
                     </pic:cNvPicPr>
                   </pic:nvPicPr>
                   <pic:blipFill>
-                    <a:blip r:embed="rId12">
+                    <a:blip r:embed="rId14">
                       <a:extLst>
                         <a:ext uri="{28A0092B-C50C-407E-A947-70E740481C1C}">
                           <a14:useLocalDpi xmlns:a14="http://schemas.microsoft.com/office/drawing/2010/main" val="0"/>
@@ -6774,7 +7142,7 @@
                     </pic:cNvPicPr>
                   </pic:nvPicPr>
                   <pic:blipFill>
-                    <a:blip r:embed="rId13">
+                    <a:blip r:embed="rId15">
                       <a:extLst>
                         <a:ext uri="{28A0092B-C50C-407E-A947-70E740481C1C}">
                           <a14:useLocalDpi xmlns:a14="http://schemas.microsoft.com/office/drawing/2010/main" val="0"/>
@@ -7049,11 +7417,11 @@
       <w:pPr>
         <w:pStyle w:val="u3"/>
       </w:pPr>
-      <w:bookmarkStart w:id="17" w:name="_Toc59801972"/>
+      <w:bookmarkStart w:id="18" w:name="_Toc59829683"/>
       <w:r>
         <w:t>Kết nối và cách trình bày cơ sở dữ liệu.</w:t>
       </w:r>
-      <w:bookmarkEnd w:id="17"/>
+      <w:bookmarkEnd w:id="18"/>
     </w:p>
     <w:p>
       <w:pPr>
@@ -7157,7 +7525,7 @@
                     </pic:cNvPicPr>
                   </pic:nvPicPr>
                   <pic:blipFill>
-                    <a:blip r:embed="rId14">
+                    <a:blip r:embed="rId16">
                       <a:extLst>
                         <a:ext uri="{28A0092B-C50C-407E-A947-70E740481C1C}">
                           <a14:useLocalDpi xmlns:a14="http://schemas.microsoft.com/office/drawing/2010/main" val="0"/>
@@ -8408,12 +8776,12 @@
       <w:pPr>
         <w:pStyle w:val="u3"/>
       </w:pPr>
-      <w:bookmarkStart w:id="18" w:name="_Toc59801973"/>
+      <w:bookmarkStart w:id="19" w:name="_Toc59829684"/>
       <w:r>
         <w:lastRenderedPageBreak/>
         <w:t>Nguyên lý hoạt động của chương trình.</w:t>
       </w:r>
-      <w:bookmarkEnd w:id="18"/>
+      <w:bookmarkEnd w:id="19"/>
     </w:p>
     <w:p>
       <w:pPr>
@@ -8620,7 +8988,7 @@
         </w:rPr>
         <w:t>.setBackground(</w:t>
       </w:r>
-      <w:bookmarkStart w:id="19" w:name="_Hlk59497549"/>
+      <w:bookmarkStart w:id="20" w:name="_Hlk59497549"/>
       <w:r>
         <w:rPr>
           <w:rFonts w:ascii="Consolas" w:hAnsi="Consolas" w:cs="Consolas"/>
@@ -8641,7 +9009,7 @@
         </w:rPr>
         <w:t>activeCaption</w:t>
       </w:r>
-      <w:bookmarkEnd w:id="19"/>
+      <w:bookmarkEnd w:id="20"/>
       <w:r>
         <w:rPr>
           <w:rFonts w:ascii="Consolas" w:hAnsi="Consolas" w:cs="Consolas"/>
@@ -9027,7 +9395,7 @@
         </w:rPr>
         <w:t>.setBackground(</w:t>
       </w:r>
-      <w:bookmarkStart w:id="20" w:name="_Hlk59498256"/>
+      <w:bookmarkStart w:id="21" w:name="_Hlk59498256"/>
       <w:r>
         <w:rPr>
           <w:rFonts w:ascii="Consolas" w:hAnsi="Consolas" w:cs="Consolas"/>
@@ -9048,7 +9416,7 @@
         </w:rPr>
         <w:t>activeCaptionBorder</w:t>
       </w:r>
-      <w:bookmarkEnd w:id="20"/>
+      <w:bookmarkEnd w:id="21"/>
       <w:r>
         <w:rPr>
           <w:rFonts w:ascii="Consolas" w:hAnsi="Consolas" w:cs="Consolas"/>
@@ -23779,14 +24147,14 @@
           <w:noProof/>
         </w:rPr>
       </w:pPr>
-      <w:bookmarkStart w:id="21" w:name="_Toc59801974"/>
+      <w:bookmarkStart w:id="22" w:name="_Toc59829685"/>
       <w:r>
         <w:rPr>
           <w:noProof/>
         </w:rPr>
         <w:t>Kết quả thử nghiệm</w:t>
       </w:r>
-      <w:bookmarkEnd w:id="21"/>
+      <w:bookmarkEnd w:id="22"/>
     </w:p>
     <w:p>
       <w:pPr>
@@ -23852,14 +24220,14 @@
           <w:noProof/>
         </w:rPr>
       </w:pPr>
-      <w:bookmarkStart w:id="22" w:name="_Toc59801975"/>
+      <w:bookmarkStart w:id="23" w:name="_Toc59829686"/>
       <w:r>
         <w:rPr>
           <w:noProof/>
         </w:rPr>
         <w:t>Kết quả chương trình</w:t>
       </w:r>
-      <w:bookmarkEnd w:id="22"/>
+      <w:bookmarkEnd w:id="23"/>
     </w:p>
     <w:p>
       <w:pPr>
@@ -23913,9 +24281,9 @@
           <w:lang w:val="vi-VN"/>
         </w:rPr>
         <w:sectPr>
-          <w:headerReference w:type="default" r:id="rId15"/>
-          <w:footerReference w:type="even" r:id="rId16"/>
-          <w:footerReference w:type="default" r:id="rId17"/>
+          <w:headerReference w:type="default" r:id="rId17"/>
+          <w:footerReference w:type="even" r:id="rId18"/>
+          <w:footerReference w:type="default" r:id="rId19"/>
           <w:pgSz w:w="11900" w:h="16840" w:code="9"/>
           <w:pgMar w:top="1134" w:right="1134" w:bottom="1134" w:left="1701" w:header="720" w:footer="720" w:gutter="0"/>
           <w:cols w:space="720"/>
@@ -23934,7 +24302,7 @@
           <w:lang w:val="vi-VN"/>
         </w:rPr>
       </w:pPr>
-      <w:bookmarkStart w:id="23" w:name="_Toc59801976"/>
+      <w:bookmarkStart w:id="24" w:name="_Toc59829687"/>
       <w:r>
         <w:rPr>
           <w:noProof/>
@@ -23945,7 +24313,7 @@
         <w:lastRenderedPageBreak/>
         <w:t>KẾT LUẬN VÀ HƯỚNG PHÁT TRIỂN</w:t>
       </w:r>
-      <w:bookmarkEnd w:id="23"/>
+      <w:bookmarkEnd w:id="24"/>
     </w:p>
     <w:p>
       <w:pPr>
@@ -24193,7 +24561,7 @@
         </w:rPr>
         <w:br w:type="page"/>
       </w:r>
-      <w:bookmarkStart w:id="24" w:name="_Toc59801977"/>
+      <w:bookmarkStart w:id="25" w:name="_Toc59829688"/>
       <w:r>
         <w:rPr>
           <w:noProof/>
@@ -24202,7 +24570,7 @@
         <w:lastRenderedPageBreak/>
         <w:t>TÀI LIỆU THAM KHẢO</w:t>
       </w:r>
-      <w:bookmarkEnd w:id="24"/>
+      <w:bookmarkEnd w:id="25"/>
     </w:p>
     <w:p>
       <w:pPr>
@@ -24237,7 +24605,7 @@
         </w:rPr>
         <w:t xml:space="preserve">L </w:t>
       </w:r>
-      <w:hyperlink r:id="rId18" w:history="1">
+      <w:hyperlink r:id="rId20" w:history="1">
         <w:r>
           <w:rPr>
             <w:rStyle w:val="Siuktni"/>
@@ -24287,7 +24655,7 @@
         </w:rPr>
         <w:t xml:space="preserve"> </w:t>
       </w:r>
-      <w:hyperlink r:id="rId19" w:history="1">
+      <w:hyperlink r:id="rId21" w:history="1">
         <w:r>
           <w:rPr>
             <w:rStyle w:val="Siuktni"/>
@@ -24334,7 +24702,7 @@
         </w:rPr>
         <w:t xml:space="preserve">lời trên </w:t>
       </w:r>
-      <w:hyperlink r:id="rId20" w:history="1">
+      <w:hyperlink r:id="rId22" w:history="1">
         <w:r>
           <w:rPr>
             <w:rStyle w:val="Siuktni"/>
@@ -24362,7 +24730,7 @@
         </w:rPr>
         <w:br w:type="page"/>
       </w:r>
-      <w:bookmarkStart w:id="25" w:name="_Toc59801978"/>
+      <w:bookmarkStart w:id="26" w:name="_Toc59829689"/>
       <w:r>
         <w:rPr>
           <w:noProof/>
@@ -24371,7 +24739,7 @@
         <w:lastRenderedPageBreak/>
         <w:t>PHỤ LỤC</w:t>
       </w:r>
-      <w:bookmarkEnd w:id="25"/>
+      <w:bookmarkEnd w:id="26"/>
     </w:p>
     <w:p>
       <w:pPr>
@@ -24440,7 +24808,7 @@
         </w:rPr>
         <w:t xml:space="preserve">Tải JDK phù hợp với hệ điều hành tại trang chủ của Oracle </w:t>
       </w:r>
-      <w:hyperlink r:id="rId21" w:history="1">
+      <w:hyperlink r:id="rId23" w:history="1">
         <w:r>
           <w:rPr>
             <w:rStyle w:val="Siuktni"/>
@@ -24482,7 +24850,7 @@
         </w:rPr>
         <w:t xml:space="preserve">Tải và cài đặt Eclipse IDE theo hướng dẫn sau: </w:t>
       </w:r>
-      <w:hyperlink r:id="rId22" w:history="1">
+      <w:hyperlink r:id="rId24" w:history="1">
         <w:r>
           <w:rPr>
             <w:rStyle w:val="Siuktni"/>
@@ -24516,7 +24884,7 @@
         </w:rPr>
         <w:t xml:space="preserve">Tải và cài đặt XAMPP tại </w:t>
       </w:r>
-      <w:hyperlink r:id="rId23" w:history="1">
+      <w:hyperlink r:id="rId25" w:history="1">
         <w:r>
           <w:rPr>
             <w:rStyle w:val="Siuktni"/>
@@ -24593,7 +24961,7 @@
                     </pic:cNvPicPr>
                   </pic:nvPicPr>
                   <pic:blipFill>
-                    <a:blip r:embed="rId24">
+                    <a:blip r:embed="rId26">
                       <a:extLst>
                         <a:ext uri="{28A0092B-C50C-407E-A947-70E740481C1C}">
                           <a14:useLocalDpi xmlns:a14="http://schemas.microsoft.com/office/drawing/2010/main" val="0"/>
@@ -24712,7 +25080,7 @@
                     </pic:cNvPicPr>
                   </pic:nvPicPr>
                   <pic:blipFill>
-                    <a:blip r:embed="rId25">
+                    <a:blip r:embed="rId27">
                       <a:extLst>
                         <a:ext uri="{28A0092B-C50C-407E-A947-70E740481C1C}">
                           <a14:useLocalDpi xmlns:a14="http://schemas.microsoft.com/office/drawing/2010/main" val="0"/>
@@ -24894,7 +25262,7 @@
                     </pic:cNvPicPr>
                   </pic:nvPicPr>
                   <pic:blipFill>
-                    <a:blip r:embed="rId26">
+                    <a:blip r:embed="rId28">
                       <a:extLst>
                         <a:ext uri="{28A0092B-C50C-407E-A947-70E740481C1C}">
                           <a14:useLocalDpi xmlns:a14="http://schemas.microsoft.com/office/drawing/2010/main" val="0"/>
@@ -25162,7 +25530,7 @@
                     </pic:cNvPicPr>
                   </pic:nvPicPr>
                   <pic:blipFill>
-                    <a:blip r:embed="rId27">
+                    <a:blip r:embed="rId29">
                       <a:extLst>
                         <a:ext uri="{28A0092B-C50C-407E-A947-70E740481C1C}">
                           <a14:useLocalDpi xmlns:a14="http://schemas.microsoft.com/office/drawing/2010/main" val="0"/>
@@ -25317,7 +25685,7 @@
                     </pic:cNvPicPr>
                   </pic:nvPicPr>
                   <pic:blipFill>
-                    <a:blip r:embed="rId28">
+                    <a:blip r:embed="rId30">
                       <a:extLst>
                         <a:ext uri="{28A0092B-C50C-407E-A947-70E740481C1C}">
                           <a14:useLocalDpi xmlns:a14="http://schemas.microsoft.com/office/drawing/2010/main" val="0"/>
@@ -25437,7 +25805,7 @@
                     </pic:cNvPicPr>
                   </pic:nvPicPr>
                   <pic:blipFill>
-                    <a:blip r:embed="rId29">
+                    <a:blip r:embed="rId31">
                       <a:extLst>
                         <a:ext uri="{28A0092B-C50C-407E-A947-70E740481C1C}">
                           <a14:useLocalDpi xmlns:a14="http://schemas.microsoft.com/office/drawing/2010/main" val="0"/>
@@ -30996,7 +31364,6 @@
   <w:style w:type="character" w:default="1" w:styleId="Phngmcinhcuaoanvn">
     <w:name w:val="Default Paragraph Font"/>
     <w:uiPriority w:val="1"/>
-    <w:semiHidden/>
     <w:unhideWhenUsed/>
   </w:style>
   <w:style w:type="table" w:default="1" w:styleId="BangThngthng">
@@ -31800,12 +32167,9 @@
 </file>
 
 <file path=customXml/item1.xml><?xml version="1.0" encoding="utf-8"?>
-<?mso-contentType ?>
-<FormTemplates xmlns="http://schemas.microsoft.com/sharepoint/v3/contenttype/forms">
-  <Display>DocumentLibraryForm</Display>
-  <Edit>DocumentLibraryForm</Edit>
-  <New>DocumentLibraryForm</New>
-</FormTemplates>
+<p:properties xmlns:p="http://schemas.microsoft.com/office/2006/metadata/properties" xmlns:xsi="http://www.w3.org/2001/XMLSchema-instance" xmlns:pc="http://schemas.microsoft.com/office/infopath/2007/PartnerControls">
+  <documentManagement/>
+</p:properties>
 </file>
 
 <file path=customXml/item2.xml><?xml version="1.0" encoding="utf-8"?>
@@ -31993,15 +32357,23 @@
 </file>
 
 <file path=customXml/item3.xml><?xml version="1.0" encoding="utf-8"?>
-<p:properties xmlns:p="http://schemas.microsoft.com/office/2006/metadata/properties" xmlns:xsi="http://www.w3.org/2001/XMLSchema-instance" xmlns:pc="http://schemas.microsoft.com/office/infopath/2007/PartnerControls">
-  <documentManagement/>
-</p:properties>
+<?mso-contentType ?>
+<FormTemplates xmlns="http://schemas.microsoft.com/sharepoint/v3/contenttype/forms">
+  <Display>DocumentLibraryForm</Display>
+  <Edit>DocumentLibraryForm</Edit>
+  <New>DocumentLibraryForm</New>
+</FormTemplates>
+</file>
+
+<file path=customXml/item4.xml><?xml version="1.0" encoding="utf-8"?>
+<b:Sources xmlns:b="http://schemas.openxmlformats.org/officeDocument/2006/bibliography" xmlns="http://schemas.openxmlformats.org/officeDocument/2006/bibliography" SelectedStyle="\APASixthEditionOfficeOnline.xsl" StyleName="APA" Version="6"/>
 </file>
 
 <file path=customXml/itemProps1.xml><?xml version="1.0" encoding="utf-8"?>
-<ds:datastoreItem xmlns:ds="http://schemas.openxmlformats.org/officeDocument/2006/customXml" ds:itemID="{23BBC016-7F0D-4A2D-93D7-6CEC929E7DFE}">
+<ds:datastoreItem xmlns:ds="http://schemas.openxmlformats.org/officeDocument/2006/customXml" ds:itemID="{D13D8B70-C1D5-44A6-9080-AD30C1B6A150}">
   <ds:schemaRefs>
-    <ds:schemaRef ds:uri="http://schemas.microsoft.com/sharepoint/v3/contenttype/forms"/>
+    <ds:schemaRef ds:uri="http://schemas.microsoft.com/office/2006/metadata/properties"/>
+    <ds:schemaRef ds:uri="http://schemas.microsoft.com/office/infopath/2007/PartnerControls"/>
   </ds:schemaRefs>
 </ds:datastoreItem>
 </file>
@@ -32025,10 +32397,17 @@
 </file>
 
 <file path=customXml/itemProps3.xml><?xml version="1.0" encoding="utf-8"?>
-<ds:datastoreItem xmlns:ds="http://schemas.openxmlformats.org/officeDocument/2006/customXml" ds:itemID="{D13D8B70-C1D5-44A6-9080-AD30C1B6A150}">
+<ds:datastoreItem xmlns:ds="http://schemas.openxmlformats.org/officeDocument/2006/customXml" ds:itemID="{23BBC016-7F0D-4A2D-93D7-6CEC929E7DFE}">
   <ds:schemaRefs>
-    <ds:schemaRef ds:uri="http://schemas.microsoft.com/office/2006/metadata/properties"/>
-    <ds:schemaRef ds:uri="http://schemas.microsoft.com/office/infopath/2007/PartnerControls"/>
+    <ds:schemaRef ds:uri="http://schemas.microsoft.com/sharepoint/v3/contenttype/forms"/>
+  </ds:schemaRefs>
+</ds:datastoreItem>
+</file>
+
+<file path=customXml/itemProps4.xml><?xml version="1.0" encoding="utf-8"?>
+<ds:datastoreItem xmlns:ds="http://schemas.openxmlformats.org/officeDocument/2006/customXml" ds:itemID="{8D37CDB7-B3BC-47FF-AE08-462E2A36854A}">
+  <ds:schemaRefs>
+    <ds:schemaRef ds:uri="http://schemas.openxmlformats.org/officeDocument/2006/bibliography"/>
   </ds:schemaRefs>
 </ds:datastoreItem>
 </file>
</xml_diff>